<commit_message>
1st local to remote commit
</commit_message>
<xml_diff>
--- a/CodeSnippet.docx
+++ b/CodeSnippet.docx
@@ -14,7 +14,18 @@
           <w:lang w:eastAsia="en-IN"/>
         </w:rPr>
       </w:pPr>
-      <w:proofErr w:type="gramStart"/>
+      <w:r>
+        <w:rPr>
+          <w:rFonts w:ascii="Consolas" w:eastAsia="Times New Roman" w:hAnsi="Consolas" w:cs="Times New Roman"/>
+          <w:color w:val="008000"/>
+          <w:sz w:val="21"/>
+          <w:szCs w:val="21"/>
+          <w:lang w:eastAsia="en-IN"/>
+        </w:rPr>
+        <w:t>1</w:t>
+      </w:r>
+      <w:bookmarkStart w:id="0" w:name="_GoBack"/>
+      <w:bookmarkEnd w:id="0"/>
       <w:r>
         <w:rPr>
           <w:rFonts w:ascii="Consolas" w:eastAsia="Times New Roman" w:hAnsi="Consolas" w:cs="Times New Roman"/>
@@ -25,7 +36,6 @@
         </w:rPr>
         <w:t>#&amp;nbspCopyright&amp;nbsp2017&amp;nbspGoogle&amp;nbspInc.</w:t>
       </w:r>
-      <w:proofErr w:type="gramEnd"/>
     </w:p>
     <w:p>
       <w:pPr>
@@ -23679,10 +23689,7 @@
         </w:rPr>
       </w:pPr>
     </w:p>
-    <w:p>
-      <w:bookmarkStart w:id="0" w:name="_GoBack"/>
-      <w:bookmarkEnd w:id="0"/>
-    </w:p>
+    <w:p/>
     <w:sectPr>
       <w:pgSz w:w="11906" w:h="16838"/>
       <w:pgMar w:top="1440" w:right="1440" w:bottom="1440" w:left="1440" w:header="708" w:footer="708" w:gutter="0"/>

</xml_diff>